<commit_message>
chinh sua de gui mail
</commit_message>
<xml_diff>
--- a/Documents/References/cau hoi scope.docx
+++ b/Documents/References/cau hoi scope.docx
@@ -1,75 +1,7 @@
 
 <file path=word/document.xml><?xml version="1.0" encoding="utf-8"?>
-<w:document xmlns:ve="http://schemas.openxmlformats.org/markup-compatibility/2006" xmlns:o="urn:schemas-microsoft-com:office:office" xmlns:r="http://schemas.openxmlformats.org/officeDocument/2006/relationships" xmlns:m="http://schemas.openxmlformats.org/officeDocument/2006/math" xmlns:v="urn:schemas-microsoft-com:vml" xmlns:wp="http://schemas.openxmlformats.org/drawingml/2006/wordprocessingDrawing" xmlns:w10="urn:schemas-microsoft-com:office:word" xmlns:w="http://schemas.openxmlformats.org/wordprocessingml/2006/main" xmlns:wne="http://schemas.microsoft.com/office/word/2006/wordml">
+<w:document xmlns:wpc="http://schemas.microsoft.com/office/word/2010/wordprocessingCanvas" xmlns:mc="http://schemas.openxmlformats.org/markup-compatibility/2006" xmlns:o="urn:schemas-microsoft-com:office:office" xmlns:r="http://schemas.openxmlformats.org/officeDocument/2006/relationships" xmlns:m="http://schemas.openxmlformats.org/officeDocument/2006/math" xmlns:v="urn:schemas-microsoft-com:vml" xmlns:wp14="http://schemas.microsoft.com/office/word/2010/wordprocessingDrawing" xmlns:wp="http://schemas.openxmlformats.org/drawingml/2006/wordprocessingDrawing" xmlns:w10="urn:schemas-microsoft-com:office:word" xmlns:w="http://schemas.openxmlformats.org/wordprocessingml/2006/main" xmlns:w14="http://schemas.microsoft.com/office/word/2010/wordml" xmlns:wpg="http://schemas.microsoft.com/office/word/2010/wordprocessingGroup" xmlns:wpi="http://schemas.microsoft.com/office/word/2010/wordprocessingInk" xmlns:wne="http://schemas.microsoft.com/office/word/2006/wordml" xmlns:wps="http://schemas.microsoft.com/office/word/2010/wordprocessingShape" mc:Ignorable="w14 wp14">
   <w:body>
-    <w:p>
-      <w:pPr>
-        <w:rPr>
-          <w:rFonts w:ascii="Times New Roman" w:hAnsi="Times New Roman" w:cs="Times New Roman"/>
-          <w:sz w:val="28"/>
-          <w:szCs w:val="28"/>
-        </w:rPr>
-      </w:pPr>
-      <w:r>
-        <w:rPr>
-          <w:rFonts w:ascii="Times New Roman" w:hAnsi="Times New Roman" w:cs="Times New Roman"/>
-          <w:sz w:val="28"/>
-          <w:szCs w:val="28"/>
-        </w:rPr>
-        <w:t>Thần Khoan kính mến!</w:t>
-      </w:r>
-    </w:p>
-    <w:p>
-      <w:pPr>
-        <w:rPr>
-          <w:rFonts w:ascii="Times New Roman" w:hAnsi="Times New Roman" w:cs="Times New Roman"/>
-          <w:sz w:val="28"/>
-          <w:szCs w:val="28"/>
-        </w:rPr>
-      </w:pPr>
-      <w:r>
-        <w:rPr>
-          <w:rFonts w:ascii="Times New Roman" w:hAnsi="Times New Roman" w:cs="Times New Roman"/>
-          <w:sz w:val="28"/>
-          <w:szCs w:val="28"/>
-        </w:rPr>
-        <w:t xml:space="preserve">Cảm ơn vì thầy đã dành thời gian cho chúng em. Sau khi nhận được nhận xét của thầy, chúng em nhận thấy mình đã lan man khỏi scope của dự án. Chúng em đã xem lại từng chút một, rồi phân tích ra, thầy vui lòng xem file đính kèm. </w:t>
-      </w:r>
-    </w:p>
-    <w:p>
-      <w:pPr>
-        <w:rPr>
-          <w:rFonts w:ascii="Times New Roman" w:hAnsi="Times New Roman" w:cs="Times New Roman"/>
-          <w:sz w:val="28"/>
-          <w:szCs w:val="28"/>
-        </w:rPr>
-      </w:pPr>
-      <w:r>
-        <w:rPr>
-          <w:rFonts w:ascii="Times New Roman" w:hAnsi="Times New Roman" w:cs="Times New Roman"/>
-          <w:sz w:val="28"/>
-          <w:szCs w:val="28"/>
-        </w:rPr>
-        <w:t>Chúc thầy 1 ngày làm việc vui vẻ.</w:t>
-      </w:r>
-    </w:p>
-    <w:p>
-      <w:pPr>
-        <w:rPr>
-          <w:rFonts w:ascii="Times New Roman" w:hAnsi="Times New Roman" w:cs="Times New Roman"/>
-          <w:sz w:val="28"/>
-          <w:szCs w:val="28"/>
-        </w:rPr>
-      </w:pPr>
-      <w:r>
-        <w:rPr>
-          <w:rFonts w:ascii="Times New Roman" w:hAnsi="Times New Roman" w:cs="Times New Roman"/>
-          <w:sz w:val="28"/>
-          <w:szCs w:val="28"/>
-        </w:rPr>
-        <w:t>Phước</w:t>
-      </w:r>
-    </w:p>
     <w:p>
       <w:pPr>
         <w:rPr>
@@ -126,6 +58,8 @@
         </w:rPr>
         <w:t>Main functions</w:t>
       </w:r>
+      <w:bookmarkStart w:id="0" w:name="_GoBack"/>
+      <w:bookmarkEnd w:id="0"/>
     </w:p>
     <w:p>
       <w:pPr>
@@ -238,8 +172,6 @@
         </w:rPr>
         <w:t>Customer satisfaction tracking</w:t>
       </w:r>
-      <w:bookmarkStart w:id="0" w:name="_GoBack"/>
-      <w:bookmarkEnd w:id="0"/>
     </w:p>
     <w:p>
       <w:pPr>
@@ -666,7 +598,29 @@
           <w:szCs w:val="28"/>
           <w:shd w:val="clear" w:color="auto" w:fill="FFFFFF"/>
         </w:rPr>
-        <w:t xml:space="preserve"> manager sẽ đánh nhân viên dựa trên form có sẵn (giống feedback của trường FPT)</w:t>
+        <w:t xml:space="preserve"> manager sẽ đánh </w:t>
+      </w:r>
+      <w:r>
+        <w:rPr>
+          <w:rStyle w:val="apple-converted-space"/>
+          <w:rFonts w:ascii="Times New Roman" w:hAnsi="Times New Roman" w:cs="Times New Roman" w:hint="eastAsia"/>
+          <w:color w:val="000000"/>
+          <w:sz w:val="28"/>
+          <w:szCs w:val="28"/>
+          <w:shd w:val="clear" w:color="auto" w:fill="FFFFFF"/>
+        </w:rPr>
+        <w:t xml:space="preserve">giá </w:t>
+      </w:r>
+      <w:r>
+        <w:rPr>
+          <w:rStyle w:val="apple-converted-space"/>
+          <w:rFonts w:ascii="Times New Roman" w:hAnsi="Times New Roman" w:cs="Times New Roman"/>
+          <w:color w:val="000000"/>
+          <w:sz w:val="28"/>
+          <w:szCs w:val="28"/>
+          <w:shd w:val="clear" w:color="auto" w:fill="FFFFFF"/>
+        </w:rPr>
+        <w:t>nhân viên dựa trên form có sẵn (giống feedback của trường FPT)</w:t>
       </w:r>
     </w:p>
     <w:p>
@@ -695,7 +649,6 @@
           <w:szCs w:val="28"/>
           <w:shd w:val="clear" w:color="auto" w:fill="FFFFFF"/>
         </w:rPr>
-        <w:lastRenderedPageBreak/>
         <w:t>Customer satisfaction tracking:</w:t>
       </w:r>
       <w:r>
@@ -896,7 +849,19 @@
           <w:szCs w:val="28"/>
           <w:shd w:val="clear" w:color="auto" w:fill="FFFFFF"/>
         </w:rPr>
-        <w:t>comment vào để cùng thảo luận (về kỹ thuật tụi em chưa chắc có thể làm được giống facebook vì có thông báo đến chủ status khi có comment mới)</w:t>
+        <w:t xml:space="preserve">comment vào để cùng thảo luận (về kỹ thuật tụi em chưa </w:t>
+      </w:r>
+      <w:r>
+        <w:rPr>
+          <w:rStyle w:val="apple-converted-space"/>
+          <w:rFonts w:ascii="Times New Roman" w:hAnsi="Times New Roman" w:cs="Times New Roman"/>
+          <w:color w:val="000000"/>
+          <w:sz w:val="28"/>
+          <w:szCs w:val="28"/>
+          <w:shd w:val="clear" w:color="auto" w:fill="FFFFFF"/>
+        </w:rPr>
+        <w:lastRenderedPageBreak/>
+        <w:t>chắc có thể làm được giống facebook vì có thông báo đến chủ status khi có comment mới)</w:t>
       </w:r>
     </w:p>
     <w:p>
@@ -991,29 +956,7 @@
           <w:szCs w:val="28"/>
           <w:shd w:val="clear" w:color="auto" w:fill="FFFFFF"/>
         </w:rPr>
-        <w:t>Riêng chức năng thư</w:t>
-      </w:r>
-      <w:r>
-        <w:rPr>
-          <w:rFonts w:ascii="Times New Roman" w:hAnsi="Times New Roman" w:cs="Times New Roman" w:hint="eastAsia"/>
-          <w:b/>
-          <w:color w:val="000000"/>
-          <w:sz w:val="28"/>
-          <w:szCs w:val="28"/>
-          <w:shd w:val="clear" w:color="auto" w:fill="FFFFFF"/>
-        </w:rPr>
-        <w:t>́</w:t>
-      </w:r>
-      <w:r>
-        <w:rPr>
-          <w:rFonts w:ascii="Times New Roman" w:hAnsi="Times New Roman" w:cs="Times New Roman" w:hint="eastAsia"/>
-          <w:b/>
-          <w:color w:val="000000"/>
-          <w:sz w:val="28"/>
-          <w:szCs w:val="28"/>
-          <w:shd w:val="clear" w:color="auto" w:fill="FFFFFF"/>
-        </w:rPr>
-        <w:t xml:space="preserve"> 4 và 8 chúng em chưa hiểu, mong thầy cho ý kiến.</w:t>
+        <w:t>Riêng chức năng thứ 4 và 8 chúng em chưa hiểu, mong thầy cho ý kiến.</w:t>
       </w:r>
     </w:p>
     <w:p>
@@ -1076,7 +1019,7 @@
 </file>
 
 <file path=word/numbering.xml><?xml version="1.0" encoding="utf-8"?>
-<w:numbering xmlns:ve="http://schemas.openxmlformats.org/markup-compatibility/2006" xmlns:o="urn:schemas-microsoft-com:office:office" xmlns:r="http://schemas.openxmlformats.org/officeDocument/2006/relationships" xmlns:m="http://schemas.openxmlformats.org/officeDocument/2006/math" xmlns:v="urn:schemas-microsoft-com:vml" xmlns:wp="http://schemas.openxmlformats.org/drawingml/2006/wordprocessingDrawing" xmlns:w10="urn:schemas-microsoft-com:office:word" xmlns:w="http://schemas.openxmlformats.org/wordprocessingml/2006/main" xmlns:wne="http://schemas.microsoft.com/office/word/2006/wordml">
+<w:numbering xmlns:wpc="http://schemas.microsoft.com/office/word/2010/wordprocessingCanvas" xmlns:mc="http://schemas.openxmlformats.org/markup-compatibility/2006" xmlns:o="urn:schemas-microsoft-com:office:office" xmlns:r="http://schemas.openxmlformats.org/officeDocument/2006/relationships" xmlns:m="http://schemas.openxmlformats.org/officeDocument/2006/math" xmlns:v="urn:schemas-microsoft-com:vml" xmlns:wp14="http://schemas.microsoft.com/office/word/2010/wordprocessingDrawing" xmlns:wp="http://schemas.openxmlformats.org/drawingml/2006/wordprocessingDrawing" xmlns:w10="urn:schemas-microsoft-com:office:word" xmlns:w="http://schemas.openxmlformats.org/wordprocessingml/2006/main" xmlns:w14="http://schemas.microsoft.com/office/word/2010/wordml" xmlns:wpg="http://schemas.microsoft.com/office/word/2010/wordprocessingGroup" xmlns:wpi="http://schemas.microsoft.com/office/word/2010/wordprocessingInk" xmlns:wne="http://schemas.microsoft.com/office/word/2006/wordml" xmlns:wps="http://schemas.microsoft.com/office/word/2010/wordprocessingShape" mc:Ignorable="w14 wp14">
   <w:abstractNum w:abstractNumId="0">
     <w:nsid w:val="042822DF"/>
     <w:multiLevelType w:val="hybridMultilevel"/>
@@ -1841,7 +1784,7 @@
 </file>
 
 <file path=word/styles.xml><?xml version="1.0" encoding="utf-8"?>
-<w:styles xmlns:r="http://schemas.openxmlformats.org/officeDocument/2006/relationships" xmlns:w="http://schemas.openxmlformats.org/wordprocessingml/2006/main">
+<w:styles xmlns:mc="http://schemas.openxmlformats.org/markup-compatibility/2006" xmlns:r="http://schemas.openxmlformats.org/officeDocument/2006/relationships" xmlns:w="http://schemas.openxmlformats.org/wordprocessingml/2006/main" xmlns:w14="http://schemas.microsoft.com/office/word/2010/wordml" mc:Ignorable="w14">
   <w:docDefaults>
     <w:rPrDefault>
       <w:rPr>
@@ -2012,7 +1955,6 @@
     <w:uiPriority w:val="99"/>
     <w:semiHidden/>
     <w:unhideWhenUsed/>
-    <w:qFormat/>
     <w:tblPr>
       <w:tblInd w:w="0" w:type="dxa"/>
       <w:tblCellMar>

</xml_diff>